<commit_message>
agregar AJLT-DG (Diagrama de Gantt)
</commit_message>
<xml_diff>
--- a/gestion/AJLT-DPGP.docx
+++ b/gestion/AJLT-DPGP.docx
@@ -32,6 +32,10 @@
     <w:sdt>
       <w:sdtPr>
         <w:rPr>
+          <w:rFonts w:asciiTheme="minorHAnsi" w:eastAsiaTheme="minorHAnsi" w:hAnsiTheme="minorHAnsi" w:cstheme="minorBidi"/>
+          <w:color w:val="auto"/>
+          <w:sz w:val="22"/>
+          <w:szCs w:val="22"/>
           <w:lang w:val="es-ES"/>
         </w:rPr>
         <w:id w:val="-1902977359"/>
@@ -42,18 +46,17 @@
       </w:sdtPr>
       <w:sdtEndPr>
         <w:rPr>
-          <w:rFonts w:asciiTheme="minorHAnsi" w:eastAsiaTheme="minorHAnsi" w:hAnsiTheme="minorHAnsi" w:cstheme="minorBidi"/>
           <w:b/>
           <w:bCs/>
-          <w:color w:val="auto"/>
-          <w:sz w:val="22"/>
-          <w:szCs w:val="22"/>
         </w:rPr>
       </w:sdtEndPr>
       <w:sdtContent>
         <w:p>
           <w:pPr>
             <w:pStyle w:val="TtuloTDC"/>
+            <w:rPr>
+              <w:lang w:val="es-ES"/>
+            </w:rPr>
           </w:pPr>
           <w:r>
             <w:rPr>
@@ -2323,12 +2326,21 @@
                 <w:szCs w:val="20"/>
               </w:rPr>
             </w:pPr>
-            <w:r>
-              <w:rPr>
-                <w:sz w:val="20"/>
-                <w:szCs w:val="20"/>
-              </w:rPr>
-              <w:t>Project Charter</w:t>
+            <w:proofErr w:type="spellStart"/>
+            <w:r>
+              <w:rPr>
+                <w:sz w:val="20"/>
+                <w:szCs w:val="20"/>
+              </w:rPr>
+              <w:t>Diagrama</w:t>
+            </w:r>
+            <w:proofErr w:type="spellEnd"/>
+            <w:r>
+              <w:rPr>
+                <w:sz w:val="20"/>
+                <w:szCs w:val="20"/>
+              </w:rPr>
+              <w:t xml:space="preserve"> de Gantt</w:t>
             </w:r>
           </w:p>
           <w:p>
@@ -3236,17 +3248,10 @@
                 <w:sz w:val="20"/>
                 <w:szCs w:val="20"/>
               </w:rPr>
-              <w:t xml:space="preserve">Mockups de </w:t>
-            </w:r>
-            <w:proofErr w:type="spellStart"/>
-            <w:r>
-              <w:rPr>
-                <w:sz w:val="20"/>
-                <w:szCs w:val="20"/>
-              </w:rPr>
-              <w:t>interfaz</w:t>
-            </w:r>
-            <w:proofErr w:type="spellEnd"/>
+              <w:t>Sketches de interfaz</w:t>
+            </w:r>
+            <w:bookmarkStart w:id="3" w:name="_GoBack"/>
+            <w:bookmarkEnd w:id="3"/>
           </w:p>
           <w:p>
             <w:pPr>
@@ -3273,7 +3278,7 @@
                 <w:sz w:val="20"/>
                 <w:szCs w:val="20"/>
               </w:rPr>
-              <w:t xml:space="preserve">Wireframes de </w:t>
+              <w:t xml:space="preserve">Mockups de </w:t>
             </w:r>
             <w:proofErr w:type="spellStart"/>
             <w:r>
@@ -3305,37 +3310,12 @@
                 <w:szCs w:val="20"/>
               </w:rPr>
             </w:pPr>
-            <w:proofErr w:type="spellStart"/>
-            <w:r>
-              <w:rPr>
-                <w:sz w:val="20"/>
-                <w:szCs w:val="20"/>
-              </w:rPr>
-              <w:t>Diseño</w:t>
-            </w:r>
-            <w:proofErr w:type="spellEnd"/>
-            <w:r>
-              <w:rPr>
-                <w:sz w:val="20"/>
-                <w:szCs w:val="20"/>
-              </w:rPr>
-              <w:t xml:space="preserve"> </w:t>
-            </w:r>
-            <w:proofErr w:type="spellStart"/>
-            <w:r>
-              <w:rPr>
-                <w:sz w:val="20"/>
-                <w:szCs w:val="20"/>
-              </w:rPr>
-              <w:t>figma</w:t>
-            </w:r>
-            <w:proofErr w:type="spellEnd"/>
-            <w:r>
-              <w:rPr>
-                <w:sz w:val="20"/>
-                <w:szCs w:val="20"/>
-              </w:rPr>
-              <w:t xml:space="preserve"> de </w:t>
+            <w:r>
+              <w:rPr>
+                <w:sz w:val="20"/>
+                <w:szCs w:val="20"/>
+              </w:rPr>
+              <w:t xml:space="preserve">Wireframes de </w:t>
             </w:r>
             <w:proofErr w:type="spellStart"/>
             <w:r>
@@ -4470,6 +4450,52 @@
             </w:r>
             <w:proofErr w:type="spellEnd"/>
           </w:p>
+          <w:p>
+            <w:pPr>
+              <w:widowControl w:val="0"/>
+              <w:numPr>
+                <w:ilvl w:val="0"/>
+                <w:numId w:val="10"/>
+              </w:numPr>
+              <w:pBdr>
+                <w:top w:val="nil"/>
+                <w:left w:val="nil"/>
+                <w:bottom w:val="nil"/>
+                <w:right w:val="nil"/>
+                <w:between w:val="nil"/>
+              </w:pBdr>
+              <w:spacing w:after="0" w:line="240" w:lineRule="auto"/>
+              <w:rPr>
+                <w:sz w:val="20"/>
+                <w:szCs w:val="20"/>
+              </w:rPr>
+            </w:pPr>
+            <w:proofErr w:type="spellStart"/>
+            <w:r>
+              <w:rPr>
+                <w:sz w:val="20"/>
+                <w:szCs w:val="20"/>
+              </w:rPr>
+              <w:t>Documento</w:t>
+            </w:r>
+            <w:proofErr w:type="spellEnd"/>
+            <w:r>
+              <w:rPr>
+                <w:sz w:val="20"/>
+                <w:szCs w:val="20"/>
+              </w:rPr>
+              <w:t xml:space="preserve"> de </w:t>
+            </w:r>
+            <w:proofErr w:type="spellStart"/>
+            <w:r>
+              <w:rPr>
+                <w:sz w:val="20"/>
+                <w:szCs w:val="20"/>
+              </w:rPr>
+              <w:t>análisis</w:t>
+            </w:r>
+            <w:proofErr w:type="spellEnd"/>
+          </w:p>
         </w:tc>
       </w:tr>
       <w:tr>
@@ -5398,8 +5424,6 @@
           <w:lang w:val="es-ES"/>
         </w:rPr>
       </w:pPr>
-      <w:bookmarkStart w:id="3" w:name="_GoBack"/>
-      <w:bookmarkEnd w:id="3"/>
     </w:p>
     <w:p>
       <w:pPr>
@@ -8175,7 +8199,7 @@
 </file>
 
 <file path=customXml/itemProps1.xml><?xml version="1.0" encoding="utf-8"?>
-<ds:datastoreItem xmlns:ds="http://schemas.openxmlformats.org/officeDocument/2006/customXml" ds:itemID="{F0A5721F-6103-4022-B994-AA1451FC5803}">
+<ds:datastoreItem xmlns:ds="http://schemas.openxmlformats.org/officeDocument/2006/customXml" ds:itemID="{493149EC-F3B7-4165-9B52-9E09A9C26184}">
   <ds:schemaRefs>
     <ds:schemaRef ds:uri="http://schemas.openxmlformats.org/officeDocument/2006/bibliography"/>
   </ds:schemaRefs>

</xml_diff>